<commit_message>
Update paths in procedure
</commit_message>
<xml_diff>
--- a/Data_Intake/Team Whale Acoustic Data Storage Procedure 2023-05-18.docx
+++ b/Data_Intake/Team Whale Acoustic Data Storage Procedure 2023-05-18.docx
@@ -1142,21 +1142,7 @@
                 <w:rStyle w:val="Hyperlink"/>
                 <w:noProof/>
               </w:rPr>
-              <w:t>Acoustic Data</w:t>
-            </w:r>
-            <w:r>
-              <w:rPr>
-                <w:rStyle w:val="Hyperlink"/>
-                <w:noProof/>
-              </w:rPr>
-              <w:t xml:space="preserve"> </w:t>
-            </w:r>
-            <w:r>
-              <w:rPr>
-                <w:rStyle w:val="Hyperlink"/>
-                <w:noProof/>
-              </w:rPr>
-              <w:t>Backups</w:t>
+              <w:t>Acoustic Data Backups</w:t>
             </w:r>
             <w:r>
               <w:rPr>
@@ -1474,7 +1460,10 @@
         <w:t xml:space="preserve">dless of AMAR type record the Deployment name, AMAR ID and AMAR type in the data intake tracking spreadsheet: </w:t>
       </w:r>
       <w:r>
-        <w:t>\\ent.dfo-mpo.ca\ATLShares\Science\Cetacean%20Monitoring\Acoustic%20Data%20Storage\Data_Intake</w:t>
+        <w:t>\\ent.dfo-mpo.ca\ATLShares\Science\</w:t>
+      </w:r>
+      <w:r>
+        <w:t>Cetacean Monitoring\PAM_Program\Acoustic Data Management\Data Intake Tracking</w:t>
       </w:r>
     </w:p>
     <w:p/>
@@ -1646,7 +1635,10 @@
         <w:t xml:space="preserve">here: </w:t>
       </w:r>
       <w:r>
-        <w:t>\\ENT.dfo-mpo.ca\ATLShares\Science\Cetacean Monitoring\Acoustic Data Storage\SD_card_case_label_one.pdf</w:t>
+        <w:t>\\ENT.dfo-mpo.ca\ATLShares\Science\Cetacean Monitoring</w:t>
+      </w:r>
+      <w:r>
+        <w:t>\PAM_Program\Acoustic Data Management\Data Intake and QAQC Tools\Data_Intake\SD_card_case_label_one.pdf"</w:t>
       </w:r>
     </w:p>
     <w:p>
@@ -1709,27 +1701,14 @@
       <w:r>
         <w:t xml:space="preserve">Figure </w:t>
       </w:r>
-      <w:r>
-        <w:fldChar w:fldCharType="begin"/>
-      </w:r>
-      <w:r>
-        <w:instrText xml:space="preserve"> SEQ Figure \* ARABIC </w:instrText>
-      </w:r>
-      <w:r>
-        <w:fldChar w:fldCharType="separate"/>
-      </w:r>
-      <w:r>
-        <w:rPr>
-          <w:noProof/>
-        </w:rPr>
-        <w:t>1</w:t>
-      </w:r>
-      <w:r>
-        <w:rPr>
-          <w:noProof/>
-        </w:rPr>
-        <w:fldChar w:fldCharType="end"/>
-      </w:r>
+      <w:fldSimple w:instr=" SEQ Figure \* ARABIC ">
+        <w:r>
+          <w:rPr>
+            <w:noProof/>
+          </w:rPr>
+          <w:t>1</w:t>
+        </w:r>
+      </w:fldSimple>
       <w:r>
         <w:t>. SD card case label template</w:t>
       </w:r>
@@ -1842,30 +1821,14 @@
       <w:r>
         <w:t xml:space="preserve">Figure </w:t>
       </w:r>
-      <w:r>
-        <w:fldChar w:fldCharType="begin"/>
-      </w:r>
-      <w:r>
-        <w:instrText xml:space="preserve"> SEQ Figure \* </w:instrText>
-      </w:r>
-      <w:r>
-        <w:instrText xml:space="preserve">ARABIC </w:instrText>
-      </w:r>
-      <w:r>
-        <w:fldChar w:fldCharType="separate"/>
-      </w:r>
-      <w:r>
-        <w:rPr>
-          <w:noProof/>
-        </w:rPr>
-        <w:t>2</w:t>
-      </w:r>
-      <w:r>
-        <w:rPr>
-          <w:noProof/>
-        </w:rPr>
-        <w:fldChar w:fldCharType="end"/>
-      </w:r>
+      <w:fldSimple w:instr=" SEQ Figure \* ARABIC ">
+        <w:r>
+          <w:rPr>
+            <w:noProof/>
+          </w:rPr>
+          <w:t>2</w:t>
+        </w:r>
+      </w:fldSimple>
       <w:r>
         <w:t>. AMAR SD card case, loaded with SD cards and insert filled out with SD card serial numbers</w:t>
       </w:r>
@@ -4451,11 +4414,19 @@
         <w:t xml:space="preserve">. The script can be found here: </w:t>
       </w:r>
       <w:r>
-        <w:rPr>
-          <w:i/>
-          <w:iCs/>
-        </w:rPr>
-        <w:t>R:\Science\Cetacean Monitoring\Acoustic Data Storage\Data_Intake\QAQC\mk_rawdata_report.m</w:t>
+        <w:t>\\ENT.dfo-mpo.ca\ATLShares\Science\Cetacean Monitoring</w:t>
+      </w:r>
+      <w:r>
+        <w:t>\PAM_Program\</w:t>
+      </w:r>
+      <w:r>
+        <w:t>Acoustic Data Management\</w:t>
+      </w:r>
+      <w:r>
+        <w:t>Data Intake and QAQC Tools\</w:t>
+      </w:r>
+      <w:r>
+        <w:t>QAQC\mk_rawdata_report.m</w:t>
       </w:r>
     </w:p>
     <w:p>
@@ -4677,17 +4648,18 @@
         <w:t xml:space="preserve">: </w:t>
       </w:r>
       <w:r>
-        <w:rPr>
-          <w:i/>
-          <w:iCs/>
-        </w:rPr>
-        <w:t>R:\Science\Cetacean Monitoring\Acoustic Data Storage\Data_Intake</w:t>
-      </w:r>
-      <w:r>
-        <w:rPr>
-          <w:i/>
-          <w:iCs/>
-        </w:rPr>
+        <w:t>\\ENT.dfo-mpo.ca\ATLShares\Science\Cetacean Monitoring\PAM_Program\Acoustic Data Management</w:t>
+      </w:r>
+      <w:r>
+        <w:t>\</w:t>
+      </w:r>
+      <w:r>
+        <w:t>Data Intake and QAQC Tools\</w:t>
+      </w:r>
+      <w:r>
+        <w:t>Data_Intake</w:t>
+      </w:r>
+      <w:r>
         <w:t>\Merge_wav.m</w:t>
       </w:r>
     </w:p>
@@ -5003,10 +4975,7 @@
         <w:ind w:left="360" w:hanging="360"/>
       </w:pPr>
       <w:r>
-        <w:t xml:space="preserve">On the Working Drive, </w:t>
-      </w:r>
-      <w:r>
-        <w:t>create a folder names “Pre&amp;PostDeployment”.</w:t>
+        <w:t>On the Working Drive, create a folder names “Pre&amp;PostDeployment”.</w:t>
       </w:r>
     </w:p>
     <w:p>
@@ -5125,14 +5094,12 @@
         <w:spacing w:before="120" w:after="120" w:line="240" w:lineRule="auto"/>
         <w:ind w:left="360" w:hanging="360"/>
       </w:pPr>
-      <w:hyperlink r:id="rId27" w:history="1">
-        <w:r>
-          <w:rPr>
-            <w:rStyle w:val="Hyperlink"/>
-          </w:rPr>
-          <w:t>\\ENT.dfo-mpo.ca\ATLShares\Science\Cetacean Monitoring\Acoustic Data Storage\QAQC</w:t>
-        </w:r>
-      </w:hyperlink>
+      <w:r>
+        <w:t>\\ENT.dfo-mpo.ca\ATLShares\Science\Cetacean Monitoring\</w:t>
+      </w:r>
+      <w:r>
+        <w:t>PAM_Program\Acoustic Data Management\Data Intake and QAQC Tools\QAQC</w:t>
+      </w:r>
     </w:p>
     <w:p>
       <w:pPr>
@@ -5692,13 +5659,7 @@
         <w:spacing w:before="120" w:after="120" w:line="240" w:lineRule="auto"/>
       </w:pPr>
       <w:r>
-        <w:t xml:space="preserve">If the deployment folder containing the </w:t>
-      </w:r>
-      <w:r>
-        <w:t>Deployment Checklist, Mooring Diagram, and Mooring Log pdfs</w:t>
-      </w:r>
-      <w:r>
-        <w:t xml:space="preserve"> already exists on the WhaleNAS simply copy </w:t>
+        <w:t xml:space="preserve">If the deployment folder containing the Deployment Checklist, Mooring Diagram, and Mooring Log pdfs already exists on the WhaleNAS simply copy </w:t>
       </w:r>
       <w:r>
         <w:t>the contents of deployment folder on the Working Drive to the corresponding folder on the WhaleNAS.</w:t>
@@ -5992,10 +5953,7 @@
       </w:pPr>
       <w:bookmarkStart w:id="13" w:name="_Toc135045472"/>
       <w:r>
-        <w:t>Update</w:t>
-      </w:r>
-      <w:r>
-        <w:t xml:space="preserve"> the </w:t>
+        <w:t xml:space="preserve">Update the </w:t>
       </w:r>
       <w:r>
         <w:t xml:space="preserve">Whale Equipment Metadata </w:t>
@@ -6023,7 +5981,7 @@
       <w:pPr>
         <w:spacing w:before="120" w:after="120" w:line="240" w:lineRule="auto"/>
       </w:pPr>
-      <w:hyperlink r:id="rId28" w:history="1">
+      <w:hyperlink r:id="rId27" w:history="1">
         <w:r>
           <w:rPr>
             <w:rStyle w:val="Hyperlink"/>
@@ -6123,10 +6081,7 @@
         <w:t xml:space="preserve"> </w:t>
       </w:r>
       <w:r>
-        <w:t>has been completed</w:t>
-      </w:r>
-      <w:r>
-        <w:t xml:space="preserve">, including preliminary QAQC, file merging, working drive organization, final QAQC checks, and upload to the WhaleNAS </w:t>
+        <w:t xml:space="preserve">has been completed, including preliminary QAQC, file merging, working drive organization, final QAQC checks, and upload to the WhaleNAS </w:t>
       </w:r>
       <w:r>
         <w:t>, a</w:t>

</xml_diff>

<commit_message>
Created Copy_wav.m to copy and sort AMAR wav files from backup drives to working drives if the files do not need to be merged
</commit_message>
<xml_diff>
--- a/Data_Intake/Team Whale Acoustic Data Storage Procedure 2023-05-18.docx
+++ b/Data_Intake/Team Whale Acoustic Data Storage Procedure 2023-05-18.docx
@@ -1701,14 +1701,27 @@
       <w:r>
         <w:t xml:space="preserve">Figure </w:t>
       </w:r>
-      <w:fldSimple w:instr=" SEQ Figure \* ARABIC ">
-        <w:r>
-          <w:rPr>
-            <w:noProof/>
-          </w:rPr>
-          <w:t>1</w:t>
-        </w:r>
-      </w:fldSimple>
+      <w:r>
+        <w:fldChar w:fldCharType="begin"/>
+      </w:r>
+      <w:r>
+        <w:instrText xml:space="preserve"> SEQ Figure \* ARABIC </w:instrText>
+      </w:r>
+      <w:r>
+        <w:fldChar w:fldCharType="separate"/>
+      </w:r>
+      <w:r>
+        <w:rPr>
+          <w:noProof/>
+        </w:rPr>
+        <w:t>1</w:t>
+      </w:r>
+      <w:r>
+        <w:rPr>
+          <w:noProof/>
+        </w:rPr>
+        <w:fldChar w:fldCharType="end"/>
+      </w:r>
       <w:r>
         <w:t>. SD card case label template</w:t>
       </w:r>
@@ -1821,14 +1834,27 @@
       <w:r>
         <w:t xml:space="preserve">Figure </w:t>
       </w:r>
-      <w:fldSimple w:instr=" SEQ Figure \* ARABIC ">
-        <w:r>
-          <w:rPr>
-            <w:noProof/>
-          </w:rPr>
-          <w:t>2</w:t>
-        </w:r>
-      </w:fldSimple>
+      <w:r>
+        <w:fldChar w:fldCharType="begin"/>
+      </w:r>
+      <w:r>
+        <w:instrText xml:space="preserve"> SEQ Figure \* ARABIC </w:instrText>
+      </w:r>
+      <w:r>
+        <w:fldChar w:fldCharType="separate"/>
+      </w:r>
+      <w:r>
+        <w:rPr>
+          <w:noProof/>
+        </w:rPr>
+        <w:t>2</w:t>
+      </w:r>
+      <w:r>
+        <w:rPr>
+          <w:noProof/>
+        </w:rPr>
+        <w:fldChar w:fldCharType="end"/>
+      </w:r>
       <w:r>
         <w:t>. AMAR SD card case, loaded with SD cards and insert filled out with SD card serial numbers</w:t>
       </w:r>
@@ -4420,10 +4446,7 @@
         <w:t>\PAM_Program\</w:t>
       </w:r>
       <w:r>
-        <w:t>Acoustic Data Management\</w:t>
-      </w:r>
-      <w:r>
-        <w:t>Data Intake and QAQC Tools\</w:t>
+        <w:t>Acoustic Data Management\Data Intake and QAQC Tools\</w:t>
       </w:r>
       <w:r>
         <w:t>QAQC\mk_rawdata_report.m</w:t>
@@ -4472,6 +4495,7 @@
         <w:t xml:space="preserve"> </w:t>
       </w:r>
       <w:bookmarkStart w:id="6" w:name="_Toc135045466"/>
+      <w:commentRangeStart w:id="7"/>
       <w:r>
         <w:t xml:space="preserve">Merging </w:t>
       </w:r>
@@ -4906,6 +4930,13 @@
       </w:r>
       <w:r>
         <w:t>. The script will move any non-acoustic files to this new folder.</w:t>
+      </w:r>
+      <w:commentRangeEnd w:id="7"/>
+      <w:r>
+        <w:rPr>
+          <w:rStyle w:val="CommentReference"/>
+        </w:rPr>
+        <w:commentReference w:id="7"/>
       </w:r>
     </w:p>
     <w:p>
@@ -4935,7 +4966,7 @@
         <w:spacing w:before="120" w:after="120" w:line="240" w:lineRule="auto"/>
         <w:ind w:left="0"/>
       </w:pPr>
-      <w:bookmarkStart w:id="7" w:name="_Toc135045467"/>
+      <w:bookmarkStart w:id="8" w:name="_Toc135045467"/>
       <w:r>
         <w:lastRenderedPageBreak/>
         <w:t xml:space="preserve"> Organize Dataset on Working Drive</w:t>
@@ -5066,19 +5097,22 @@
         <w:ind w:left="0"/>
       </w:pPr>
       <w:r>
+        <w:t xml:space="preserve"> </w:t>
+      </w:r>
+      <w:r>
         <w:t>Data Quality Assurance and Quality Control Checks</w:t>
       </w:r>
-      <w:commentRangeStart w:id="8"/>
-      <w:commentRangeEnd w:id="8"/>
+      <w:commentRangeStart w:id="9"/>
+      <w:commentRangeEnd w:id="9"/>
       <w:r>
         <w:rPr>
           <w:rStyle w:val="CommentReference"/>
           <w:rFonts w:asciiTheme="minorHAnsi" w:eastAsiaTheme="minorHAnsi" w:hAnsiTheme="minorHAnsi" w:cstheme="minorBidi"/>
           <w:b w:val="0"/>
         </w:rPr>
-        <w:commentReference w:id="8"/>
-      </w:r>
-      <w:bookmarkEnd w:id="7"/>
+        <w:commentReference w:id="9"/>
+      </w:r>
+      <w:bookmarkEnd w:id="8"/>
     </w:p>
     <w:p>
       <w:pPr>
@@ -5110,7 +5144,7 @@
           <w:u w:val="none"/>
         </w:rPr>
       </w:pPr>
-      <w:bookmarkStart w:id="9" w:name="_Toc135045468"/>
+      <w:bookmarkStart w:id="10" w:name="_Toc135045468"/>
       <w:r>
         <w:rPr>
           <w:u w:val="none"/>
@@ -5123,7 +5157,7 @@
         </w:rPr>
         <w:t>Manual Checks</w:t>
       </w:r>
-      <w:bookmarkEnd w:id="9"/>
+      <w:bookmarkEnd w:id="10"/>
     </w:p>
     <w:p>
       <w:pPr>
@@ -5240,7 +5274,7 @@
           <w:u w:val="none"/>
         </w:rPr>
       </w:pPr>
-      <w:bookmarkStart w:id="10" w:name="_Toc135045469"/>
+      <w:bookmarkStart w:id="11" w:name="_Toc135045469"/>
       <w:r>
         <w:rPr>
           <w:u w:val="none"/>
@@ -5253,7 +5287,7 @@
         </w:rPr>
         <w:t>.2 Automated Checks</w:t>
       </w:r>
-      <w:bookmarkEnd w:id="10"/>
+      <w:bookmarkEnd w:id="11"/>
     </w:p>
     <w:p>
       <w:pPr>
@@ -5550,11 +5584,11 @@
         </w:rPr>
         <w:t xml:space="preserve"> the dataset. Make a record of these issues in the </w:t>
       </w:r>
-      <w:bookmarkStart w:id="11" w:name="_Hlk103251513"/>
+      <w:bookmarkStart w:id="12" w:name="_Hlk103251513"/>
       <w:r>
         <w:t>data delivery tracking sheet</w:t>
       </w:r>
-      <w:bookmarkEnd w:id="11"/>
+      <w:bookmarkEnd w:id="12"/>
       <w:r>
         <w:t>.</w:t>
       </w:r>
@@ -5589,11 +5623,11 @@
         <w:spacing w:before="120" w:after="120" w:line="240" w:lineRule="auto"/>
         <w:ind w:left="0"/>
       </w:pPr>
-      <w:bookmarkStart w:id="12" w:name="_Toc135045470"/>
+      <w:bookmarkStart w:id="13" w:name="_Toc135045470"/>
       <w:r>
         <w:t>Uploading Acoustic Data to the WhaleNAS</w:t>
       </w:r>
-      <w:bookmarkEnd w:id="12"/>
+      <w:bookmarkEnd w:id="13"/>
     </w:p>
     <w:p>
       <w:pPr>
@@ -5951,7 +5985,7 @@
         <w:spacing w:before="120" w:after="120" w:line="240" w:lineRule="auto"/>
         <w:ind w:left="0"/>
       </w:pPr>
-      <w:bookmarkStart w:id="13" w:name="_Toc135045472"/>
+      <w:bookmarkStart w:id="14" w:name="_Toc135045472"/>
       <w:r>
         <w:t xml:space="preserve">Update the </w:t>
       </w:r>
@@ -5961,7 +5995,7 @@
       <w:r>
         <w:t>Database</w:t>
       </w:r>
-      <w:bookmarkEnd w:id="13"/>
+      <w:bookmarkEnd w:id="14"/>
     </w:p>
     <w:p>
       <w:pPr>
@@ -5986,7 +6020,19 @@
           <w:rPr>
             <w:rStyle w:val="Hyperlink"/>
           </w:rPr>
-          <w:t>http://dmapps/en/whalesdb/</w:t>
+          <w:t>http://dmapps/en/wh</w:t>
+        </w:r>
+        <w:r>
+          <w:rPr>
+            <w:rStyle w:val="Hyperlink"/>
+          </w:rPr>
+          <w:t>a</w:t>
+        </w:r>
+        <w:r>
+          <w:rPr>
+            <w:rStyle w:val="Hyperlink"/>
+          </w:rPr>
+          <w:t>lesdb/</w:t>
         </w:r>
       </w:hyperlink>
     </w:p>
@@ -6129,7 +6175,7 @@
         <w:spacing w:before="120" w:after="120" w:line="240" w:lineRule="auto"/>
         <w:ind w:left="360" w:hanging="360"/>
       </w:pPr>
-      <w:bookmarkStart w:id="14" w:name="_Toc135045474"/>
+      <w:bookmarkStart w:id="15" w:name="_Toc135045474"/>
       <w:r>
         <w:t xml:space="preserve"> Miscellaneous Data Storage Procedures</w:t>
       </w:r>
@@ -6153,7 +6199,7 @@
       <w:r>
         <w:t xml:space="preserve"> to EXFAT</w:t>
       </w:r>
-      <w:bookmarkEnd w:id="14"/>
+      <w:bookmarkEnd w:id="15"/>
     </w:p>
     <w:p>
       <w:pPr>
@@ -6355,7 +6401,7 @@
         <w:pStyle w:val="Heading1"/>
         <w:spacing w:before="120" w:after="120" w:line="240" w:lineRule="auto"/>
       </w:pPr>
-      <w:bookmarkStart w:id="15" w:name="_Toc135045476"/>
+      <w:bookmarkStart w:id="16" w:name="_Toc135045476"/>
       <w:r>
         <w:lastRenderedPageBreak/>
         <w:t>Appendix 1</w:t>
@@ -6372,7 +6418,7 @@
       <w:r>
         <w:t>Organization Schema</w:t>
       </w:r>
-      <w:bookmarkEnd w:id="15"/>
+      <w:bookmarkEnd w:id="16"/>
     </w:p>
     <w:p>
       <w:pPr>
@@ -7039,7 +7085,7 @@
         <w:spacing w:after="0" w:line="240" w:lineRule="auto"/>
         <w:ind w:firstLine="432"/>
       </w:pPr>
-      <w:bookmarkStart w:id="16" w:name="_Hlk103241432"/>
+      <w:bookmarkStart w:id="17" w:name="_Hlk103241432"/>
       <w:r>
         <w:rPr>
           <w:rFonts w:ascii="Wingdings" w:hAnsi="Wingdings"/>
@@ -7074,7 +7120,7 @@
       <w:r>
         <w:t>)</w:t>
       </w:r>
-      <w:bookmarkEnd w:id="16"/>
+      <w:bookmarkEnd w:id="17"/>
     </w:p>
     <w:p>
       <w:pPr>
@@ -7577,7 +7623,23 @@
       </w:r>
     </w:p>
   </w:comment>
-  <w:comment w:id="8" w:author="Stanistreet, Joy" w:date="2023-04-11T12:55:00Z" w:initials="SJ">
+  <w:comment w:id="7" w:author="Adams, Michael [2]" w:date="2023-10-19T09:33:00Z" w:initials="MA">
+    <w:p>
+      <w:pPr>
+        <w:pStyle w:val="CommentText"/>
+      </w:pPr>
+      <w:r>
+        <w:rPr>
+          <w:rStyle w:val="CommentReference"/>
+        </w:rPr>
+        <w:annotationRef/>
+      </w:r>
+      <w:r>
+        <w:t>Add section to move files that don’t need to be merged</w:t>
+      </w:r>
+    </w:p>
+  </w:comment>
+  <w:comment w:id="9" w:author="Stanistreet, Joy" w:date="2023-04-11T12:55:00Z" w:initials="SJ">
     <w:p>
       <w:pPr>
         <w:pStyle w:val="CommentText"/>
@@ -7599,6 +7661,7 @@
 <file path=word/commentsExtended.xml><?xml version="1.0" encoding="utf-8"?>
 <w15:commentsEx xmlns:wpc="http://schemas.microsoft.com/office/word/2010/wordprocessingCanvas" xmlns:cx="http://schemas.microsoft.com/office/drawing/2014/chartex" xmlns:cx1="http://schemas.microsoft.com/office/drawing/2015/9/8/chartex" xmlns:cx2="http://schemas.microsoft.com/office/drawing/2015/10/21/chartex" xmlns:cx3="http://schemas.microsoft.com/office/drawing/2016/5/9/chartex" xmlns:cx4="http://schemas.microsoft.com/office/drawing/2016/5/10/chartex" xmlns:cx5="http://schemas.microsoft.com/office/drawing/2016/5/11/chartex" xmlns:cx6="http://schemas.microsoft.com/office/drawing/2016/5/12/chartex" xmlns:cx7="http://schemas.microsoft.com/office/drawing/2016/5/13/chartex" xmlns:cx8="http://schemas.microsoft.com/office/drawing/2016/5/14/chartex" xmlns:mc="http://schemas.openxmlformats.org/markup-compatibility/2006" xmlns:aink="http://schemas.microsoft.com/office/drawing/2016/ink" xmlns:am3d="http://schemas.microsoft.com/office/drawing/2017/model3d" xmlns:o="urn:schemas-microsoft-com:office:office" xmlns:oel="http://schemas.microsoft.com/office/2019/extlst" xmlns:r="http://schemas.openxmlformats.org/officeDocument/2006/relationships" xmlns:m="http://schemas.openxmlformats.org/officeDocument/2006/math" xmlns:v="urn:schemas-microsoft-com:vml" xmlns:wp14="http://schemas.microsoft.com/office/word/2010/wordprocessingDrawing" xmlns:wp="http://schemas.openxmlformats.org/drawingml/2006/wordprocessingDrawing" xmlns:w10="urn:schemas-microsoft-com:office:word" xmlns:w="http://schemas.openxmlformats.org/wordprocessingml/2006/main" xmlns:w14="http://schemas.microsoft.com/office/word/2010/wordml" xmlns:w15="http://schemas.microsoft.com/office/word/2012/wordml" xmlns:w16cex="http://schemas.microsoft.com/office/word/2018/wordml/cex" xmlns:w16cid="http://schemas.microsoft.com/office/word/2016/wordml/cid" xmlns:w16="http://schemas.microsoft.com/office/word/2018/wordml" xmlns:w16sdtdh="http://schemas.microsoft.com/office/word/2020/wordml/sdtdatahash" xmlns:w16se="http://schemas.microsoft.com/office/word/2015/wordml/symex" xmlns:wpg="http://schemas.microsoft.com/office/word/2010/wordprocessingGroup" xmlns:wpi="http://schemas.microsoft.com/office/word/2010/wordprocessingInk" xmlns:wne="http://schemas.microsoft.com/office/word/2006/wordml" xmlns:wps="http://schemas.microsoft.com/office/word/2010/wordprocessingShape" mc:Ignorable="w14 w15 w16se w16cid w16 w16cex w16sdtdh wp14">
   <w15:commentEx w15:paraId="52C9E0C0" w15:done="0"/>
+  <w15:commentEx w15:paraId="2506CD1A" w15:done="0"/>
   <w15:commentEx w15:paraId="2FAFD801" w15:done="1"/>
 </w15:commentsEx>
 </file>
@@ -7606,6 +7669,7 @@
 <file path=word/commentsExtensible.xml><?xml version="1.0" encoding="utf-8"?>
 <w16cex:commentsExtensible xmlns:wpc="http://schemas.microsoft.com/office/word/2010/wordprocessingCanvas" xmlns:cx="http://schemas.microsoft.com/office/drawing/2014/chartex" xmlns:cx1="http://schemas.microsoft.com/office/drawing/2015/9/8/chartex" xmlns:cx2="http://schemas.microsoft.com/office/drawing/2015/10/21/chartex" xmlns:cx3="http://schemas.microsoft.com/office/drawing/2016/5/9/chartex" xmlns:cx4="http://schemas.microsoft.com/office/drawing/2016/5/10/chartex" xmlns:cx5="http://schemas.microsoft.com/office/drawing/2016/5/11/chartex" xmlns:cx6="http://schemas.microsoft.com/office/drawing/2016/5/12/chartex" xmlns:cx7="http://schemas.microsoft.com/office/drawing/2016/5/13/chartex" xmlns:cx8="http://schemas.microsoft.com/office/drawing/2016/5/14/chartex" xmlns:mc="http://schemas.openxmlformats.org/markup-compatibility/2006" xmlns:aink="http://schemas.microsoft.com/office/drawing/2016/ink" xmlns:am3d="http://schemas.microsoft.com/office/drawing/2017/model3d" xmlns:o="urn:schemas-microsoft-com:office:office" xmlns:oel="http://schemas.microsoft.com/office/2019/extlst" xmlns:r="http://schemas.openxmlformats.org/officeDocument/2006/relationships" xmlns:m="http://schemas.openxmlformats.org/officeDocument/2006/math" xmlns:v="urn:schemas-microsoft-com:vml" xmlns:wp14="http://schemas.microsoft.com/office/word/2010/wordprocessingDrawing" xmlns:wp="http://schemas.openxmlformats.org/drawingml/2006/wordprocessingDrawing" xmlns:w10="urn:schemas-microsoft-com:office:word" xmlns:w="http://schemas.openxmlformats.org/wordprocessingml/2006/main" xmlns:w14="http://schemas.microsoft.com/office/word/2010/wordml" xmlns:w15="http://schemas.microsoft.com/office/word/2012/wordml" xmlns:w16cex="http://schemas.microsoft.com/office/word/2018/wordml/cex" xmlns:w16cid="http://schemas.microsoft.com/office/word/2016/wordml/cid" xmlns:w16="http://schemas.microsoft.com/office/word/2018/wordml" xmlns:w16sdtdh="http://schemas.microsoft.com/office/word/2020/wordml/sdtdatahash" xmlns:w16se="http://schemas.microsoft.com/office/word/2015/wordml/symex" xmlns:wpg="http://schemas.microsoft.com/office/word/2010/wordprocessingGroup" xmlns:wpi="http://schemas.microsoft.com/office/word/2010/wordprocessingInk" xmlns:wne="http://schemas.microsoft.com/office/word/2006/wordml" xmlns:wps="http://schemas.microsoft.com/office/word/2010/wordprocessingShape" mc:Ignorable="w14 w15 w16se w16cid w16 w16cex w16sdtdh wp14">
   <w16cex:commentExtensible w16cex:durableId="2808C42B" w16cex:dateUtc="2023-05-12T16:56:00Z"/>
+  <w16cex:commentExtensible w16cex:durableId="28DB7676" w16cex:dateUtc="2023-10-19T12:33:00Z"/>
   <w16cex:commentExtensible w16cex:durableId="27DFD743" w16cex:dateUtc="2023-04-11T15:55:00Z"/>
 </w16cex:commentsExtensible>
 </file>
@@ -7613,6 +7677,7 @@
 <file path=word/commentsIds.xml><?xml version="1.0" encoding="utf-8"?>
 <w16cid:commentsIds xmlns:wpc="http://schemas.microsoft.com/office/word/2010/wordprocessingCanvas" xmlns:cx="http://schemas.microsoft.com/office/drawing/2014/chartex" xmlns:cx1="http://schemas.microsoft.com/office/drawing/2015/9/8/chartex" xmlns:cx2="http://schemas.microsoft.com/office/drawing/2015/10/21/chartex" xmlns:cx3="http://schemas.microsoft.com/office/drawing/2016/5/9/chartex" xmlns:cx4="http://schemas.microsoft.com/office/drawing/2016/5/10/chartex" xmlns:cx5="http://schemas.microsoft.com/office/drawing/2016/5/11/chartex" xmlns:cx6="http://schemas.microsoft.com/office/drawing/2016/5/12/chartex" xmlns:cx7="http://schemas.microsoft.com/office/drawing/2016/5/13/chartex" xmlns:cx8="http://schemas.microsoft.com/office/drawing/2016/5/14/chartex" xmlns:mc="http://schemas.openxmlformats.org/markup-compatibility/2006" xmlns:aink="http://schemas.microsoft.com/office/drawing/2016/ink" xmlns:am3d="http://schemas.microsoft.com/office/drawing/2017/model3d" xmlns:o="urn:schemas-microsoft-com:office:office" xmlns:oel="http://schemas.microsoft.com/office/2019/extlst" xmlns:r="http://schemas.openxmlformats.org/officeDocument/2006/relationships" xmlns:m="http://schemas.openxmlformats.org/officeDocument/2006/math" xmlns:v="urn:schemas-microsoft-com:vml" xmlns:wp14="http://schemas.microsoft.com/office/word/2010/wordprocessingDrawing" xmlns:wp="http://schemas.openxmlformats.org/drawingml/2006/wordprocessingDrawing" xmlns:w10="urn:schemas-microsoft-com:office:word" xmlns:w="http://schemas.openxmlformats.org/wordprocessingml/2006/main" xmlns:w14="http://schemas.microsoft.com/office/word/2010/wordml" xmlns:w15="http://schemas.microsoft.com/office/word/2012/wordml" xmlns:w16cex="http://schemas.microsoft.com/office/word/2018/wordml/cex" xmlns:w16cid="http://schemas.microsoft.com/office/word/2016/wordml/cid" xmlns:w16="http://schemas.microsoft.com/office/word/2018/wordml" xmlns:w16sdtdh="http://schemas.microsoft.com/office/word/2020/wordml/sdtdatahash" xmlns:w16se="http://schemas.microsoft.com/office/word/2015/wordml/symex" xmlns:wpg="http://schemas.microsoft.com/office/word/2010/wordprocessingGroup" xmlns:wpi="http://schemas.microsoft.com/office/word/2010/wordprocessingInk" xmlns:wne="http://schemas.microsoft.com/office/word/2006/wordml" xmlns:wps="http://schemas.microsoft.com/office/word/2010/wordprocessingShape" mc:Ignorable="w14 w15 w16se w16cid w16 w16cex w16sdtdh wp14">
   <w16cid:commentId w16cid:paraId="52C9E0C0" w16cid:durableId="2808C42B"/>
+  <w16cid:commentId w16cid:paraId="2506CD1A" w16cid:durableId="28DB7676"/>
   <w16cid:commentId w16cid:paraId="2FAFD801" w16cid:durableId="27DFD743"/>
 </w16cid:commentsIds>
 </file>
@@ -9732,6 +9797,9 @@
 <file path=word/people.xml><?xml version="1.0" encoding="utf-8"?>
 <w15:people xmlns:wpc="http://schemas.microsoft.com/office/word/2010/wordprocessingCanvas" xmlns:cx="http://schemas.microsoft.com/office/drawing/2014/chartex" xmlns:cx1="http://schemas.microsoft.com/office/drawing/2015/9/8/chartex" xmlns:cx2="http://schemas.microsoft.com/office/drawing/2015/10/21/chartex" xmlns:cx3="http://schemas.microsoft.com/office/drawing/2016/5/9/chartex" xmlns:cx4="http://schemas.microsoft.com/office/drawing/2016/5/10/chartex" xmlns:cx5="http://schemas.microsoft.com/office/drawing/2016/5/11/chartex" xmlns:cx6="http://schemas.microsoft.com/office/drawing/2016/5/12/chartex" xmlns:cx7="http://schemas.microsoft.com/office/drawing/2016/5/13/chartex" xmlns:cx8="http://schemas.microsoft.com/office/drawing/2016/5/14/chartex" xmlns:mc="http://schemas.openxmlformats.org/markup-compatibility/2006" xmlns:aink="http://schemas.microsoft.com/office/drawing/2016/ink" xmlns:am3d="http://schemas.microsoft.com/office/drawing/2017/model3d" xmlns:o="urn:schemas-microsoft-com:office:office" xmlns:oel="http://schemas.microsoft.com/office/2019/extlst" xmlns:r="http://schemas.openxmlformats.org/officeDocument/2006/relationships" xmlns:m="http://schemas.openxmlformats.org/officeDocument/2006/math" xmlns:v="urn:schemas-microsoft-com:vml" xmlns:wp14="http://schemas.microsoft.com/office/word/2010/wordprocessingDrawing" xmlns:wp="http://schemas.openxmlformats.org/drawingml/2006/wordprocessingDrawing" xmlns:w10="urn:schemas-microsoft-com:office:word" xmlns:w="http://schemas.openxmlformats.org/wordprocessingml/2006/main" xmlns:w14="http://schemas.microsoft.com/office/word/2010/wordml" xmlns:w15="http://schemas.microsoft.com/office/word/2012/wordml" xmlns:w16cex="http://schemas.microsoft.com/office/word/2018/wordml/cex" xmlns:w16cid="http://schemas.microsoft.com/office/word/2016/wordml/cid" xmlns:w16="http://schemas.microsoft.com/office/word/2018/wordml" xmlns:w16sdtdh="http://schemas.microsoft.com/office/word/2020/wordml/sdtdatahash" xmlns:w16se="http://schemas.microsoft.com/office/word/2015/wordml/symex" xmlns:wpg="http://schemas.microsoft.com/office/word/2010/wordprocessingGroup" xmlns:wpi="http://schemas.microsoft.com/office/word/2010/wordprocessingInk" xmlns:wne="http://schemas.microsoft.com/office/word/2006/wordml" xmlns:wps="http://schemas.microsoft.com/office/word/2010/wordprocessingShape" mc:Ignorable="w14 w15 w16se w16cid w16 w16cex w16sdtdh wp14">
   <w15:person w15:author="Adams, Michael">
+    <w15:presenceInfo w15:providerId="AD" w15:userId="S::Michael.Adams@dfo-mpo.gc.ca::fd9f248b-b70d-433d-a171-aba4df5f1c8a"/>
+  </w15:person>
+  <w15:person w15:author="Adams, Michael [2]">
     <w15:presenceInfo w15:providerId="AD" w15:userId="S::Michael.Adams@dfo-mpo.gc.ca::fd9f248b-b70d-433d-a171-aba4df5f1c8a"/>
   </w15:person>
   <w15:person w15:author="Stanistreet, Joy">

</xml_diff>